<commit_message>
Update lab doc & project charter doc
</commit_message>
<xml_diff>
--- a/Lab-3-Project-Charter.docx
+++ b/Lab-3-Project-Charter.docx
@@ -174,8 +174,6 @@
           <w:t>https://www.projectmanager.com/blog/project-charter</w:t>
         </w:r>
       </w:hyperlink>
-      <w:bookmarkStart w:id="0" w:name="_GoBack"/>
-      <w:bookmarkEnd w:id="0"/>
     </w:p>
     <w:p>
       <w:pPr>
@@ -238,7 +236,16 @@
         <w:t>20 mins).</w:t>
       </w:r>
     </w:p>
-    <w:p/>
+    <w:p>
+      <w:pPr>
+        <w:ind w:left="1080"/>
+      </w:pPr>
+      <w:r>
+        <w:t>Peter 4.5 Darragh 4.5 Ilana 4.5</w:t>
+      </w:r>
+      <w:bookmarkStart w:id="0" w:name="_GoBack"/>
+      <w:bookmarkEnd w:id="0"/>
+    </w:p>
     <w:p>
       <w:pPr>
         <w:pStyle w:val="ListParagraph"/>

</xml_diff>